<commit_message>
Added control for e-sign from front end
</commit_message>
<xml_diff>
--- a/Leave.docx
+++ b/Leave.docx
@@ -198,13 +198,13 @@
         <w:t xml:space="preserve">from </w:t>
       </w:r>
       <w:r>
-        <w:t>01-12-2020</w:t>
+        <w:t>14-12-2020</w:t>
       </w:r>
       <w:r>
         <w:t xml:space="preserve"> to </w:t>
       </w:r>
       <w:r>
-        <w:t>01-12-2020</w:t>
+        <w:t>14-12-2020</w:t>
       </w:r>
       <w:r>
         <w:t>.</w:t>

</xml_diff>